<commit_message>
add workshops + styles
</commit_message>
<xml_diff>
--- a/public/FDR type.docx
+++ b/public/FDR type.docx
@@ -298,9 +298,9 @@
         <w:tblLook w:val="0000"/>
       </w:tblPr>
       <w:tblGrid>
-        <w:gridCol w:w="3253"/>
+        <w:gridCol w:w="3251"/>
         <w:gridCol w:w="3900"/>
-        <w:gridCol w:w="3309"/>
+        <w:gridCol w:w="3311"/>
       </w:tblGrid>
       <w:tr>
         <w:trPr>
@@ -308,7 +308,7 @@
         </w:trPr>
         <w:tc>
           <w:tcPr>
-            <w:tcW w:w="3253" w:type="dxa"/>
+            <w:tcW w:w="3251" w:type="dxa"/>
             <w:tcBorders>
               <w:top w:val="single" w:sz="4" w:space="0" w:color="FFFFFF"/>
               <w:left w:val="single" w:sz="4" w:space="0" w:color="FFFFFF"/>
@@ -979,7 +979,7 @@
         </w:tc>
         <w:tc>
           <w:tcPr>
-            <w:tcW w:w="3309" w:type="dxa"/>
+            <w:tcW w:w="3311" w:type="dxa"/>
             <w:tcBorders>
               <w:top w:val="single" w:sz="4" w:space="0" w:color="FFFFFF"/>
               <w:left w:val="single" w:sz="4" w:space="0" w:color="FFFFFF"/>
@@ -2389,16 +2389,7 @@
                 <w:szCs w:val="20"/>
                 <w:shd w:fill="auto" w:val="clear"/>
               </w:rPr>
-              <w:t>${accompagnateurs</w:t>
-            </w:r>
-            <w:r>
-              <w:rPr>
-                <w:color w:val="000000"/>
-                <w:sz w:val="20"/>
-                <w:szCs w:val="20"/>
-                <w:shd w:fill="auto" w:val="clear"/>
-              </w:rPr>
-              <w:t>}</w:t>
+              <w:t>${accompagnateurs}</w:t>
             </w:r>
           </w:p>
         </w:tc>
@@ -2586,96 +2577,7 @@
                 <w:sz w:val="20"/>
                 <w:szCs w:val="20"/>
               </w:rPr>
-              <w:t>${ateliers}</w:t>
-            </w:r>
-          </w:p>
-        </w:tc>
-      </w:tr>
-      <w:tr>
-        <w:trPr>
-          <w:trHeight w:val="390" w:hRule="atLeast"/>
-        </w:trPr>
-        <w:tc>
-          <w:tcPr>
-            <w:tcW w:w="2505" w:type="dxa"/>
-            <w:tcBorders>
-              <w:top w:val="single" w:sz="4" w:space="0" w:color="BFBFBF"/>
-              <w:left w:val="single" w:sz="4" w:space="0" w:color="BFBFBF"/>
-              <w:bottom w:val="single" w:sz="4" w:space="0" w:color="BFBFBF"/>
-              <w:right w:val="single" w:sz="4" w:space="0" w:color="BFBFBF"/>
-            </w:tcBorders>
-            <w:shd w:fill="FFFFFF" w:val="clear"/>
-          </w:tcPr>
-          <w:p>
-            <w:pPr>
-              <w:pStyle w:val="LOnormal3"/>
-              <w:keepNext w:val="false"/>
-              <w:keepLines w:val="false"/>
-              <w:widowControl w:val="false"/>
-              <w:shd w:val="clear" w:fill="FFFFFF"/>
-              <w:spacing w:lineRule="auto" w:line="240" w:before="0" w:after="0"/>
-              <w:ind w:left="0" w:right="0" w:hanging="0"/>
-              <w:rPr>
-                <w:b/>
-                <w:b/>
-                <w:i w:val="false"/>
-                <w:i w:val="false"/>
-                <w:caps w:val="false"/>
-                <w:smallCaps w:val="false"/>
-                <w:strike w:val="false"/>
-                <w:dstrike w:val="false"/>
-                <w:color w:val="000000"/>
-                <w:position w:val="0"/>
-                <w:sz w:val="20"/>
-                <w:sz w:val="20"/>
-                <w:szCs w:val="20"/>
-                <w:highlight w:val="white"/>
-                <w:u w:val="none"/>
-                <w:vertAlign w:val="baseline"/>
-              </w:rPr>
-            </w:pPr>
-            <w:r>
-              <w:rPr>
-                <w:b/>
-                <w:color w:val="000000"/>
-                <w:sz w:val="20"/>
-                <w:szCs w:val="20"/>
-                <w:highlight w:val="white"/>
-              </w:rPr>
-              <w:t>Installation</w:t>
-            </w:r>
-          </w:p>
-        </w:tc>
-        <w:tc>
-          <w:tcPr>
-            <w:tcW w:w="7949" w:type="dxa"/>
-            <w:tcBorders>
-              <w:top w:val="single" w:sz="4" w:space="0" w:color="BFBFBF"/>
-              <w:left w:val="single" w:sz="4" w:space="0" w:color="BFBFBF"/>
-              <w:bottom w:val="single" w:sz="4" w:space="0" w:color="BFBFBF"/>
-              <w:right w:val="single" w:sz="4" w:space="0" w:color="BFBFBF"/>
-            </w:tcBorders>
-            <w:shd w:fill="FFFFFF" w:val="clear"/>
-          </w:tcPr>
-          <w:p>
-            <w:pPr>
-              <w:pStyle w:val="LOnormal3"/>
-              <w:widowControl w:val="false"/>
-              <w:shd w:val="clear" w:fill="FFFFFF"/>
-              <w:spacing w:lineRule="auto" w:line="240" w:before="0" w:after="0"/>
-              <w:rPr>
-                <w:color w:val="000000"/>
-                <w:sz w:val="20"/>
-                <w:szCs w:val="20"/>
-              </w:rPr>
-            </w:pPr>
-            <w:r>
-              <w:rPr>
-                <w:color w:val="000000"/>
-                <w:sz w:val="20"/>
-                <w:szCs w:val="20"/>
-              </w:rPr>
-              <w:t>${installation}</w:t>
+              <w:t>${stage}</w:t>
             </w:r>
           </w:p>
         </w:tc>
@@ -2990,14 +2892,10 @@
     <w:p>
       <w:pPr>
         <w:pStyle w:val="LOnormal3"/>
-        <w:keepNext w:val="false"/>
-        <w:keepLines w:val="false"/>
-        <w:pageBreakBefore w:val="false"/>
-        <w:widowControl/>
-        <w:shd w:val="clear" w:fill="FFFFFF"/>
-        <w:spacing w:lineRule="auto" w:line="240" w:before="0" w:after="0"/>
-        <w:ind w:left="0" w:right="0" w:hanging="0"/>
-        <w:jc w:val="left"/>
+        <w:widowControl/>
+        <w:shd w:val="clear" w:fill="FFFFFF"/>
+        <w:spacing w:lineRule="auto" w:line="240" w:before="0" w:after="0"/>
+        <w:ind w:left="0" w:right="0" w:hanging="0"/>
         <w:rPr>
           <w:b/>
           <w:b/>
@@ -3015,184 +2913,9 @@
           <w:szCs w:val="20"/>
           <w:highlight w:val="white"/>
         </w:rPr>
-      </w:r>
-    </w:p>
-    <w:tbl>
-      <w:tblPr>
-        <w:tblStyle w:val="Table4"/>
-        <w:tblW w:w="10455" w:type="dxa"/>
-        <w:jc w:val="left"/>
-        <w:tblInd w:w="6" w:type="dxa"/>
-        <w:tblLayout w:type="fixed"/>
-        <w:tblCellMar>
-          <w:top w:w="0" w:type="dxa"/>
-          <w:left w:w="108" w:type="dxa"/>
-          <w:bottom w:w="0" w:type="dxa"/>
-          <w:right w:w="108" w:type="dxa"/>
-        </w:tblCellMar>
-        <w:tblLook w:val="0000"/>
-      </w:tblPr>
-      <w:tblGrid>
-        <w:gridCol w:w="2309"/>
-        <w:gridCol w:w="8145"/>
-      </w:tblGrid>
-      <w:tr>
-        <w:trPr>
-          <w:trHeight w:val="280" w:hRule="atLeast"/>
-        </w:trPr>
-        <w:tc>
-          <w:tcPr>
-            <w:tcW w:w="2309" w:type="dxa"/>
-            <w:tcBorders>
-              <w:top w:val="single" w:sz="4" w:space="0" w:color="BFBFBF"/>
-              <w:left w:val="single" w:sz="4" w:space="0" w:color="BFBFBF"/>
-              <w:bottom w:val="single" w:sz="4" w:space="0" w:color="BFBFBF"/>
-              <w:right w:val="single" w:sz="4" w:space="0" w:color="BFBFBF"/>
-            </w:tcBorders>
-            <w:shd w:fill="FFFFFF" w:val="clear"/>
-          </w:tcPr>
-          <w:p>
-            <w:pPr>
-              <w:pStyle w:val="LOnormal3"/>
-              <w:widowControl w:val="false"/>
-              <w:shd w:val="clear" w:fill="FFFFFF"/>
-              <w:spacing w:lineRule="auto" w:line="240" w:before="0" w:after="0"/>
-              <w:rPr>
-                <w:rFonts w:ascii="Liberation Serif" w:hAnsi="Liberation Serif" w:eastAsia="Liberation Serif" w:cs="Liberation Serif"/>
-                <w:highlight w:val="white"/>
-              </w:rPr>
-            </w:pPr>
-            <w:r>
-              <w:rPr>
-                <w:rFonts w:eastAsia="Arial" w:cs="Arial" w:ascii="Arial" w:hAnsi="Arial"/>
-                <w:b/>
-                <w:sz w:val="20"/>
-                <w:szCs w:val="20"/>
-                <w:highlight w:val="white"/>
-              </w:rPr>
-              <w:t>Lycée agricole (internat)</w:t>
-            </w:r>
-          </w:p>
-        </w:tc>
-        <w:tc>
-          <w:tcPr>
-            <w:tcW w:w="8145" w:type="dxa"/>
-            <w:tcBorders>
-              <w:top w:val="single" w:sz="4" w:space="0" w:color="BFBFBF"/>
-              <w:left w:val="single" w:sz="4" w:space="0" w:color="BFBFBF"/>
-              <w:bottom w:val="single" w:sz="4" w:space="0" w:color="BFBFBF"/>
-              <w:right w:val="single" w:sz="4" w:space="0" w:color="BFBFBF"/>
-            </w:tcBorders>
-            <w:shd w:fill="FFFFFF" w:val="clear"/>
-          </w:tcPr>
-          <w:p>
-            <w:pPr>
-              <w:pStyle w:val="LOnormal3"/>
-              <w:keepNext w:val="false"/>
-              <w:keepLines w:val="false"/>
-              <w:widowControl w:val="false"/>
-              <w:shd w:val="clear" w:fill="FFFFFF"/>
-              <w:spacing w:lineRule="auto" w:line="240" w:before="0" w:after="0"/>
-              <w:ind w:left="0" w:right="0" w:hanging="0"/>
-              <w:jc w:val="left"/>
-              <w:rPr>
-                <w:color w:val="000000"/>
-                <w:sz w:val="20"/>
-                <w:szCs w:val="20"/>
-              </w:rPr>
-            </w:pPr>
-            <w:r>
-              <w:rPr>
-                <w:color w:val="000000"/>
-                <w:sz w:val="20"/>
-                <w:szCs w:val="20"/>
-              </w:rPr>
-              <w:t>Perrine Bourel : chambre 414, dans la partie internat filles</w:t>
-            </w:r>
-          </w:p>
-        </w:tc>
-      </w:tr>
-      <w:tr>
-        <w:trPr>
-          <w:trHeight w:val="280" w:hRule="atLeast"/>
-        </w:trPr>
-        <w:tc>
-          <w:tcPr>
-            <w:tcW w:w="2309" w:type="dxa"/>
-            <w:tcBorders>
-              <w:top w:val="single" w:sz="4" w:space="0" w:color="BFBFBF"/>
-              <w:left w:val="single" w:sz="4" w:space="0" w:color="BFBFBF"/>
-              <w:bottom w:val="single" w:sz="4" w:space="0" w:color="BFBFBF"/>
-              <w:right w:val="single" w:sz="4" w:space="0" w:color="BFBFBF"/>
-            </w:tcBorders>
-            <w:shd w:fill="FFFFFF" w:val="clear"/>
-          </w:tcPr>
-          <w:p>
-            <w:pPr>
-              <w:pStyle w:val="LOnormal3"/>
-              <w:widowControl w:val="false"/>
-              <w:shd w:val="clear" w:fill="FFFFFF"/>
-              <w:spacing w:lineRule="auto" w:line="240" w:before="0" w:after="0"/>
-              <w:rPr>
-                <w:rFonts w:ascii="Arial" w:hAnsi="Arial" w:eastAsia="Arial" w:cs="Arial"/>
-                <w:b/>
-                <w:b/>
-                <w:sz w:val="20"/>
-                <w:szCs w:val="20"/>
-                <w:highlight w:val="white"/>
-              </w:rPr>
-            </w:pPr>
-            <w:r>
-              <w:rPr>
-                <w:rFonts w:eastAsia="Arial" w:cs="Arial" w:ascii="Arial" w:hAnsi="Arial"/>
-                <w:b/>
-                <w:sz w:val="20"/>
-                <w:szCs w:val="20"/>
-                <w:highlight w:val="white"/>
-              </w:rPr>
-              <w:t>Hébergement personnel</w:t>
-            </w:r>
-          </w:p>
-        </w:tc>
-        <w:tc>
-          <w:tcPr>
-            <w:tcW w:w="8145" w:type="dxa"/>
-            <w:tcBorders>
-              <w:top w:val="single" w:sz="4" w:space="0" w:color="BFBFBF"/>
-              <w:left w:val="single" w:sz="4" w:space="0" w:color="BFBFBF"/>
-              <w:bottom w:val="single" w:sz="4" w:space="0" w:color="BFBFBF"/>
-              <w:right w:val="single" w:sz="4" w:space="0" w:color="BFBFBF"/>
-            </w:tcBorders>
-            <w:shd w:fill="FFFFFF" w:val="clear"/>
-          </w:tcPr>
-          <w:p>
-            <w:pPr>
-              <w:pStyle w:val="LOnormal3"/>
-              <w:keepNext w:val="false"/>
-              <w:keepLines w:val="false"/>
-              <w:widowControl w:val="false"/>
-              <w:shd w:val="clear" w:fill="FFFFFF"/>
-              <w:spacing w:lineRule="auto" w:line="240" w:before="0" w:after="0"/>
-              <w:ind w:left="0" w:right="0" w:hanging="0"/>
-              <w:jc w:val="left"/>
-              <w:rPr>
-                <w:color w:val="000000"/>
-                <w:sz w:val="20"/>
-                <w:szCs w:val="20"/>
-              </w:rPr>
-            </w:pPr>
-            <w:r>
-              <w:rPr>
-                <w:color w:val="000000"/>
-                <w:sz w:val="20"/>
-                <w:szCs w:val="20"/>
-              </w:rPr>
-              <w:t>Basile Brémaud</w:t>
-            </w:r>
-          </w:p>
-        </w:tc>
-      </w:tr>
-    </w:tbl>
+        <w:t>${hebergement}</w:t>
+      </w:r>
+    </w:p>
     <w:p>
       <w:pPr>
         <w:pStyle w:val="LOnormal3"/>

</xml_diff>